<commit_message>
added assessment file updated
</commit_message>
<xml_diff>
--- a/chap5Mangahas.docx
+++ b/chap5Mangahas.docx
@@ -1510,6 +1510,7 @@
               </w:rPr>
             </w:pPr>
             <w:proofErr w:type="spellStart"/>
+            <w:proofErr w:type="gramStart"/>
             <w:r>
               <w:rPr>
                 <w:rFonts w:ascii="Syntax-Bold" w:hAnsi="Syntax-Bold" w:cs="Syntax-Bold"/>
@@ -1520,181 +1521,202 @@
               <w:t>comm</w:t>
             </w:r>
             <w:proofErr w:type="spellEnd"/>
-            <w:r>
-              <w:rPr>
-                <w:rFonts w:ascii="Syntax-Bold" w:hAnsi="Syntax-Bold" w:cs="Syntax-Bold"/>
-                <w:bCs/>
-                <w:sz w:val="24"/>
-                <w:szCs w:val="24"/>
-              </w:rPr>
-              <w:t xml:space="preserve"> – compares two files and shows the i</w:t>
-            </w:r>
+            <w:proofErr w:type="gramEnd"/>
+            <w:r>
+              <w:rPr>
+                <w:rFonts w:ascii="Syntax-Bold" w:hAnsi="Syntax-Bold" w:cs="Syntax-Bold"/>
+                <w:bCs/>
+                <w:sz w:val="24"/>
+                <w:szCs w:val="24"/>
+              </w:rPr>
+              <w:t xml:space="preserve"> – compares two files and shows the identical contents.</w:t>
+            </w:r>
+          </w:p>
+          <w:p>
+            <w:pPr>
+              <w:autoSpaceDE w:val="0"/>
+              <w:autoSpaceDN w:val="0"/>
+              <w:adjustRightInd w:val="0"/>
+              <w:jc w:val="both"/>
+              <w:rPr>
+                <w:rFonts w:ascii="Syntax-Bold" w:hAnsi="Syntax-Bold" w:cs="Syntax-Bold"/>
+                <w:bCs/>
+                <w:sz w:val="24"/>
+                <w:szCs w:val="24"/>
+              </w:rPr>
+            </w:pPr>
+          </w:p>
+        </w:tc>
+        <w:tc>
+          <w:tcPr>
+            <w:tcW w:w="1710" w:type="dxa"/>
+          </w:tcPr>
+          <w:p>
+            <w:pPr>
+              <w:autoSpaceDE w:val="0"/>
+              <w:autoSpaceDN w:val="0"/>
+              <w:adjustRightInd w:val="0"/>
+              <w:jc w:val="both"/>
+              <w:rPr>
+                <w:rFonts w:ascii="Syntax-Bold" w:hAnsi="Syntax-Bold" w:cs="Syntax-Bold"/>
+                <w:bCs/>
+                <w:sz w:val="24"/>
+                <w:szCs w:val="24"/>
+              </w:rPr>
+            </w:pPr>
+          </w:p>
+        </w:tc>
+      </w:tr>
+      <w:tr>
+        <w:tc>
+          <w:tcPr>
+            <w:tcW w:w="1908" w:type="dxa"/>
+          </w:tcPr>
+          <w:p>
+            <w:pPr>
+              <w:autoSpaceDE w:val="0"/>
+              <w:autoSpaceDN w:val="0"/>
+              <w:adjustRightInd w:val="0"/>
+              <w:jc w:val="both"/>
+              <w:rPr>
+                <w:rFonts w:ascii="Syntax-Bold" w:hAnsi="Syntax-Bold" w:cs="Syntax-Bold"/>
+                <w:bCs/>
+                <w:sz w:val="24"/>
+                <w:szCs w:val="24"/>
+              </w:rPr>
+            </w:pPr>
+            <w:r>
+              <w:rPr>
+                <w:rFonts w:ascii="Syntax-Bold" w:hAnsi="Syntax-Bold" w:cs="Syntax-Bold"/>
+                <w:bCs/>
+                <w:sz w:val="24"/>
+                <w:szCs w:val="24"/>
+              </w:rPr>
+              <w:t>5.6.</w:t>
+            </w:r>
+          </w:p>
+        </w:tc>
+        <w:tc>
+          <w:tcPr>
+            <w:tcW w:w="7177" w:type="dxa"/>
+          </w:tcPr>
+          <w:p>
+            <w:pPr>
+              <w:autoSpaceDE w:val="0"/>
+              <w:autoSpaceDN w:val="0"/>
+              <w:adjustRightInd w:val="0"/>
+              <w:jc w:val="both"/>
+              <w:rPr>
+                <w:rFonts w:ascii="Syntax-Bold" w:hAnsi="Syntax-Bold" w:cs="Syntax-Bold"/>
+                <w:bCs/>
+                <w:sz w:val="24"/>
+                <w:szCs w:val="24"/>
+              </w:rPr>
+            </w:pPr>
+            <w:proofErr w:type="gramStart"/>
+            <w:r>
+              <w:rPr>
+                <w:rFonts w:ascii="Syntax-Bold" w:hAnsi="Syntax-Bold" w:cs="Syntax-Bold"/>
+                <w:bCs/>
+                <w:sz w:val="24"/>
+                <w:szCs w:val="24"/>
+              </w:rPr>
+              <w:t>diff</w:t>
+            </w:r>
+            <w:proofErr w:type="gramEnd"/>
+            <w:r>
+              <w:rPr>
+                <w:rFonts w:ascii="Syntax-Bold" w:hAnsi="Syntax-Bold" w:cs="Syntax-Bold"/>
+                <w:bCs/>
+                <w:sz w:val="24"/>
+                <w:szCs w:val="24"/>
+              </w:rPr>
+              <w:t xml:space="preserve"> – displays the difference of two files.</w:t>
+            </w:r>
+          </w:p>
+          <w:p>
+            <w:pPr>
+              <w:autoSpaceDE w:val="0"/>
+              <w:autoSpaceDN w:val="0"/>
+              <w:adjustRightInd w:val="0"/>
+              <w:jc w:val="both"/>
+              <w:rPr>
+                <w:rFonts w:ascii="Syntax-Bold" w:hAnsi="Syntax-Bold" w:cs="Syntax-Bold"/>
+                <w:bCs/>
+                <w:sz w:val="24"/>
+                <w:szCs w:val="24"/>
+              </w:rPr>
+            </w:pPr>
+          </w:p>
+        </w:tc>
+        <w:tc>
+          <w:tcPr>
+            <w:tcW w:w="1710" w:type="dxa"/>
+          </w:tcPr>
+          <w:p>
+            <w:pPr>
+              <w:autoSpaceDE w:val="0"/>
+              <w:autoSpaceDN w:val="0"/>
+              <w:adjustRightInd w:val="0"/>
+              <w:jc w:val="both"/>
+              <w:rPr>
+                <w:rFonts w:ascii="Syntax-Bold" w:hAnsi="Syntax-Bold" w:cs="Syntax-Bold"/>
+                <w:bCs/>
+                <w:sz w:val="24"/>
+                <w:szCs w:val="24"/>
+              </w:rPr>
+            </w:pPr>
+          </w:p>
+        </w:tc>
+      </w:tr>
+      <w:tr>
+        <w:tc>
+          <w:tcPr>
+            <w:tcW w:w="1908" w:type="dxa"/>
+          </w:tcPr>
+          <w:p>
+            <w:pPr>
+              <w:autoSpaceDE w:val="0"/>
+              <w:autoSpaceDN w:val="0"/>
+              <w:adjustRightInd w:val="0"/>
+              <w:jc w:val="both"/>
+              <w:rPr>
+                <w:rFonts w:ascii="Syntax-Bold" w:hAnsi="Syntax-Bold" w:cs="Syntax-Bold"/>
+                <w:bCs/>
+                <w:sz w:val="24"/>
+                <w:szCs w:val="24"/>
+              </w:rPr>
+            </w:pPr>
+            <w:r>
+              <w:rPr>
+                <w:rFonts w:ascii="Syntax-Bold" w:hAnsi="Syntax-Bold" w:cs="Syntax-Bold"/>
+                <w:bCs/>
+                <w:sz w:val="24"/>
+                <w:szCs w:val="24"/>
+              </w:rPr>
+              <w:t>5.7.</w:t>
+            </w:r>
+          </w:p>
+        </w:tc>
+        <w:tc>
+          <w:tcPr>
+            <w:tcW w:w="7177" w:type="dxa"/>
+          </w:tcPr>
+          <w:p>
+            <w:pPr>
+              <w:autoSpaceDE w:val="0"/>
+              <w:autoSpaceDN w:val="0"/>
+              <w:adjustRightInd w:val="0"/>
+              <w:jc w:val="both"/>
+              <w:rPr>
+                <w:rFonts w:ascii="Syntax-Bold" w:hAnsi="Syntax-Bold" w:cs="Syntax-Bold"/>
+                <w:bCs/>
+                <w:sz w:val="24"/>
+                <w:szCs w:val="24"/>
+              </w:rPr>
+            </w:pPr>
             <w:bookmarkStart w:id="0" w:name="_GoBack"/>
             <w:bookmarkEnd w:id="0"/>
-            <w:r>
-              <w:rPr>
-                <w:rFonts w:ascii="Syntax-Bold" w:hAnsi="Syntax-Bold" w:cs="Syntax-Bold"/>
-                <w:bCs/>
-                <w:sz w:val="24"/>
-                <w:szCs w:val="24"/>
-              </w:rPr>
-              <w:t>dentical contents.</w:t>
-            </w:r>
-          </w:p>
-          <w:p>
-            <w:pPr>
-              <w:autoSpaceDE w:val="0"/>
-              <w:autoSpaceDN w:val="0"/>
-              <w:adjustRightInd w:val="0"/>
-              <w:jc w:val="both"/>
-              <w:rPr>
-                <w:rFonts w:ascii="Syntax-Bold" w:hAnsi="Syntax-Bold" w:cs="Syntax-Bold"/>
-                <w:bCs/>
-                <w:sz w:val="24"/>
-                <w:szCs w:val="24"/>
-              </w:rPr>
-            </w:pPr>
-          </w:p>
-        </w:tc>
-        <w:tc>
-          <w:tcPr>
-            <w:tcW w:w="1710" w:type="dxa"/>
-          </w:tcPr>
-          <w:p>
-            <w:pPr>
-              <w:autoSpaceDE w:val="0"/>
-              <w:autoSpaceDN w:val="0"/>
-              <w:adjustRightInd w:val="0"/>
-              <w:jc w:val="both"/>
-              <w:rPr>
-                <w:rFonts w:ascii="Syntax-Bold" w:hAnsi="Syntax-Bold" w:cs="Syntax-Bold"/>
-                <w:bCs/>
-                <w:sz w:val="24"/>
-                <w:szCs w:val="24"/>
-              </w:rPr>
-            </w:pPr>
-          </w:p>
-        </w:tc>
-      </w:tr>
-      <w:tr>
-        <w:tc>
-          <w:tcPr>
-            <w:tcW w:w="1908" w:type="dxa"/>
-          </w:tcPr>
-          <w:p>
-            <w:pPr>
-              <w:autoSpaceDE w:val="0"/>
-              <w:autoSpaceDN w:val="0"/>
-              <w:adjustRightInd w:val="0"/>
-              <w:jc w:val="both"/>
-              <w:rPr>
-                <w:rFonts w:ascii="Syntax-Bold" w:hAnsi="Syntax-Bold" w:cs="Syntax-Bold"/>
-                <w:bCs/>
-                <w:sz w:val="24"/>
-                <w:szCs w:val="24"/>
-              </w:rPr>
-            </w:pPr>
-            <w:r>
-              <w:rPr>
-                <w:rFonts w:ascii="Syntax-Bold" w:hAnsi="Syntax-Bold" w:cs="Syntax-Bold"/>
-                <w:bCs/>
-                <w:sz w:val="24"/>
-                <w:szCs w:val="24"/>
-              </w:rPr>
-              <w:t>5.6.</w:t>
-            </w:r>
-          </w:p>
-        </w:tc>
-        <w:tc>
-          <w:tcPr>
-            <w:tcW w:w="7177" w:type="dxa"/>
-          </w:tcPr>
-          <w:p>
-            <w:pPr>
-              <w:autoSpaceDE w:val="0"/>
-              <w:autoSpaceDN w:val="0"/>
-              <w:adjustRightInd w:val="0"/>
-              <w:jc w:val="both"/>
-              <w:rPr>
-                <w:rFonts w:ascii="Syntax-Bold" w:hAnsi="Syntax-Bold" w:cs="Syntax-Bold"/>
-                <w:bCs/>
-                <w:sz w:val="24"/>
-                <w:szCs w:val="24"/>
-              </w:rPr>
-            </w:pPr>
-          </w:p>
-          <w:p>
-            <w:pPr>
-              <w:autoSpaceDE w:val="0"/>
-              <w:autoSpaceDN w:val="0"/>
-              <w:adjustRightInd w:val="0"/>
-              <w:jc w:val="both"/>
-              <w:rPr>
-                <w:rFonts w:ascii="Syntax-Bold" w:hAnsi="Syntax-Bold" w:cs="Syntax-Bold"/>
-                <w:bCs/>
-                <w:sz w:val="24"/>
-                <w:szCs w:val="24"/>
-              </w:rPr>
-            </w:pPr>
-          </w:p>
-        </w:tc>
-        <w:tc>
-          <w:tcPr>
-            <w:tcW w:w="1710" w:type="dxa"/>
-          </w:tcPr>
-          <w:p>
-            <w:pPr>
-              <w:autoSpaceDE w:val="0"/>
-              <w:autoSpaceDN w:val="0"/>
-              <w:adjustRightInd w:val="0"/>
-              <w:jc w:val="both"/>
-              <w:rPr>
-                <w:rFonts w:ascii="Syntax-Bold" w:hAnsi="Syntax-Bold" w:cs="Syntax-Bold"/>
-                <w:bCs/>
-                <w:sz w:val="24"/>
-                <w:szCs w:val="24"/>
-              </w:rPr>
-            </w:pPr>
-          </w:p>
-        </w:tc>
-      </w:tr>
-      <w:tr>
-        <w:tc>
-          <w:tcPr>
-            <w:tcW w:w="1908" w:type="dxa"/>
-          </w:tcPr>
-          <w:p>
-            <w:pPr>
-              <w:autoSpaceDE w:val="0"/>
-              <w:autoSpaceDN w:val="0"/>
-              <w:adjustRightInd w:val="0"/>
-              <w:jc w:val="both"/>
-              <w:rPr>
-                <w:rFonts w:ascii="Syntax-Bold" w:hAnsi="Syntax-Bold" w:cs="Syntax-Bold"/>
-                <w:bCs/>
-                <w:sz w:val="24"/>
-                <w:szCs w:val="24"/>
-              </w:rPr>
-            </w:pPr>
-          </w:p>
-        </w:tc>
-        <w:tc>
-          <w:tcPr>
-            <w:tcW w:w="7177" w:type="dxa"/>
-          </w:tcPr>
-          <w:p>
-            <w:pPr>
-              <w:autoSpaceDE w:val="0"/>
-              <w:autoSpaceDN w:val="0"/>
-              <w:adjustRightInd w:val="0"/>
-              <w:jc w:val="both"/>
-              <w:rPr>
-                <w:rFonts w:ascii="Syntax-Bold" w:hAnsi="Syntax-Bold" w:cs="Syntax-Bold"/>
-                <w:bCs/>
-                <w:sz w:val="24"/>
-                <w:szCs w:val="24"/>
-              </w:rPr>
-            </w:pPr>
           </w:p>
           <w:p>
             <w:pPr>

</xml_diff>